<commit_message>
(feat) tindak lanjut pelanggaran unsur pidana bagian penyidikan ges, form create, route fot tindak lanjut feature
</commit_message>
<xml_diff>
--- a/resources/templates/Tindaklanjut/pelanggaran-administrasi/surat-bast-pemilik.docx
+++ b/resources/templates/Tindaklanjut/pelanggaran-administrasi/surat-bast-pemilik.docx
@@ -460,7 +460,7 @@
           <w:sz w:val="22"/>
           <w:lang w:val="sv-SE"/>
         </w:rPr>
-        <w:t>pejabat_yang_menyerahkan</w:t>
+        <w:t>pejabat_bast_1</w:t>
       </w:r>
       <w:r>
         <w:rPr>
@@ -502,23 +502,143 @@
           <w:sz w:val="22"/>
           <w:lang w:val="sv-SE"/>
         </w:rPr>
-        <w:t>pejabat_yang_menyerahkan</w:t>
-      </w:r>
-      <w:r>
-        <w:rPr>
-          <w:rFonts w:ascii="Arial" w:hAnsi="Arial" w:cs="Arial"/>
-          <w:sz w:val="22"/>
-          <w:lang w:val="sv-SE"/>
-        </w:rPr>
-        <w:t>_</w:t>
-      </w:r>
-      <w:r>
-        <w:rPr>
-          <w:rFonts w:ascii="Arial" w:hAnsi="Arial" w:cs="Arial"/>
-          <w:sz w:val="22"/>
-          <w:lang w:val="sv-SE"/>
-        </w:rPr>
-        <w:t>pangkat</w:t>
+        <w:t>pejabat_bast_1</w:t>
+      </w:r>
+      <w:r>
+        <w:rPr>
+          <w:rFonts w:ascii="Arial" w:hAnsi="Arial" w:cs="Arial"/>
+          <w:sz w:val="22"/>
+          <w:lang w:val="sv-SE"/>
+        </w:rPr>
+        <w:t>_pangkat}</w:t>
+      </w:r>
+      <w:r>
+        <w:rPr>
+          <w:rFonts w:ascii="Arial" w:hAnsi="Arial" w:cs="Arial"/>
+          <w:sz w:val="22"/>
+          <w:lang w:val="sv-SE"/>
+        </w:rPr>
+        <w:t xml:space="preserve"> </w:t>
+      </w:r>
+      <w:r>
+        <w:rPr>
+          <w:rFonts w:ascii="Arial" w:hAnsi="Arial" w:cs="Arial"/>
+          <w:sz w:val="22"/>
+          <w:lang w:val="pt-BR"/>
+        </w:rPr>
+        <w:t>NIP</w:t>
+      </w:r>
+      <w:r>
+        <w:rPr>
+          <w:rFonts w:ascii="Arial" w:hAnsi="Arial" w:cs="Arial"/>
+          <w:sz w:val="22"/>
+          <w:lang w:val="pt-BR"/>
+        </w:rPr>
+        <w:t xml:space="preserve"> </w:t>
+      </w:r>
+      <w:r>
+        <w:rPr>
+          <w:rFonts w:ascii="Arial" w:hAnsi="Arial" w:cs="Arial"/>
+          <w:sz w:val="22"/>
+          <w:lang w:val="sv-SE"/>
+        </w:rPr>
+        <w:t>${</w:t>
+      </w:r>
+      <w:r>
+        <w:rPr>
+          <w:rFonts w:ascii="Arial" w:hAnsi="Arial" w:cs="Arial"/>
+          <w:sz w:val="22"/>
+          <w:lang w:val="sv-SE"/>
+        </w:rPr>
+        <w:t>pejabat_bast_1</w:t>
+      </w:r>
+      <w:r>
+        <w:rPr>
+          <w:rFonts w:ascii="Arial" w:hAnsi="Arial" w:cs="Arial"/>
+          <w:sz w:val="22"/>
+          <w:lang w:val="sv-SE"/>
+        </w:rPr>
+        <w:t>_nip}</w:t>
+      </w:r>
+      <w:r>
+        <w:rPr>
+          <w:rFonts w:ascii="Arial" w:hAnsi="Arial" w:cs="Arial"/>
+          <w:sz w:val="22"/>
+          <w:lang w:val="sv-SE"/>
+        </w:rPr>
+        <w:t xml:space="preserve"> </w:t>
+      </w:r>
+      <w:r>
+        <w:rPr>
+          <w:rFonts w:ascii="Arial" w:hAnsi="Arial" w:cs="Arial"/>
+          <w:sz w:val="22"/>
+          <w:lang w:val="sv-SE"/>
+        </w:rPr>
+        <w:t>jabatan</w:t>
+      </w:r>
+      <w:r>
+        <w:rPr>
+          <w:rFonts w:ascii="Arial" w:hAnsi="Arial" w:cs="Arial"/>
+          <w:sz w:val="22"/>
+          <w:lang w:val="sv-SE"/>
+        </w:rPr>
+        <w:t xml:space="preserve"> </w:t>
+      </w:r>
+      <w:r>
+        <w:rPr>
+          <w:rFonts w:ascii="Arial" w:hAnsi="Arial" w:cs="Arial"/>
+          <w:sz w:val="22"/>
+          <w:lang w:val="sv-SE"/>
+        </w:rPr>
+        <w:t>${</w:t>
+      </w:r>
+      <w:r>
+        <w:rPr>
+          <w:rFonts w:ascii="Arial" w:hAnsi="Arial" w:cs="Arial"/>
+          <w:sz w:val="22"/>
+          <w:lang w:val="sv-SE"/>
+        </w:rPr>
+        <w:t>pejabat_bast_1</w:t>
+      </w:r>
+      <w:r>
+        <w:rPr>
+          <w:rFonts w:ascii="Arial" w:hAnsi="Arial" w:cs="Arial"/>
+          <w:sz w:val="22"/>
+          <w:lang w:val="sv-SE"/>
+        </w:rPr>
+        <w:t>_jabatan}</w:t>
+      </w:r>
+      <w:r>
+        <w:rPr>
+          <w:rFonts w:ascii="Arial" w:hAnsi="Arial" w:cs="Arial"/>
+          <w:sz w:val="22"/>
+          <w:lang w:val="sv-SE"/>
+        </w:rPr>
+        <w:t xml:space="preserve"> </w:t>
+      </w:r>
+      <w:r>
+        <w:rPr>
+          <w:rFonts w:ascii="Arial" w:hAnsi="Arial" w:cs="Arial"/>
+          <w:sz w:val="22"/>
+          <w:lang w:val="sv-SE"/>
+        </w:rPr>
+        <w:t xml:space="preserve">pada Kantor Pelayanan Utama Bea dan Cukai Tipe B Batam, </w:t>
+      </w:r>
+      <w:r>
+        <w:rPr>
+          <w:rFonts w:ascii="Arial" w:hAnsi="Arial" w:cs="Arial"/>
+          <w:sz w:val="22"/>
+          <w:lang w:val="sv-SE"/>
+        </w:rPr>
+        <w:t>${</w:t>
+      </w:r>
+      <w:r>
+        <w:rPr>
+          <w:rFonts w:ascii="Arial" w:hAnsi="Arial" w:cs="Arial"/>
+          <w:sz w:val="22"/>
+          <w:lang w:val="sv-SE"/>
+        </w:rPr>
+        <w:t>ket_ba_pemilik_tl</w:t>
       </w:r>
       <w:r>
         <w:rPr>
@@ -527,158 +647,6 @@
           <w:lang w:val="sv-SE"/>
         </w:rPr>
         <w:t>}</w:t>
-      </w:r>
-      <w:r>
-        <w:rPr>
-          <w:rFonts w:ascii="Arial" w:hAnsi="Arial" w:cs="Arial"/>
-          <w:sz w:val="22"/>
-          <w:lang w:val="sv-SE"/>
-        </w:rPr>
-        <w:t xml:space="preserve"> </w:t>
-      </w:r>
-      <w:r>
-        <w:rPr>
-          <w:rFonts w:ascii="Arial" w:hAnsi="Arial" w:cs="Arial"/>
-          <w:sz w:val="22"/>
-          <w:lang w:val="pt-BR"/>
-        </w:rPr>
-        <w:t>NIP</w:t>
-      </w:r>
-      <w:r>
-        <w:rPr>
-          <w:rFonts w:ascii="Arial" w:hAnsi="Arial" w:cs="Arial"/>
-          <w:sz w:val="22"/>
-          <w:lang w:val="pt-BR"/>
-        </w:rPr>
-        <w:t xml:space="preserve"> </w:t>
-      </w:r>
-      <w:r>
-        <w:rPr>
-          <w:rFonts w:ascii="Arial" w:hAnsi="Arial" w:cs="Arial"/>
-          <w:sz w:val="22"/>
-          <w:lang w:val="sv-SE"/>
-        </w:rPr>
-        <w:t>${</w:t>
-      </w:r>
-      <w:r>
-        <w:rPr>
-          <w:rFonts w:ascii="Arial" w:hAnsi="Arial" w:cs="Arial"/>
-          <w:sz w:val="22"/>
-          <w:lang w:val="sv-SE"/>
-        </w:rPr>
-        <w:t>pejabat_yang_menyerahkan</w:t>
-      </w:r>
-      <w:r>
-        <w:rPr>
-          <w:rFonts w:ascii="Arial" w:hAnsi="Arial" w:cs="Arial"/>
-          <w:sz w:val="22"/>
-          <w:lang w:val="sv-SE"/>
-        </w:rPr>
-        <w:t>_n</w:t>
-      </w:r>
-      <w:r>
-        <w:rPr>
-          <w:rFonts w:ascii="Arial" w:hAnsi="Arial" w:cs="Arial"/>
-          <w:sz w:val="22"/>
-          <w:lang w:val="sv-SE"/>
-        </w:rPr>
-        <w:t>ip</w:t>
-      </w:r>
-      <w:r>
-        <w:rPr>
-          <w:rFonts w:ascii="Arial" w:hAnsi="Arial" w:cs="Arial"/>
-          <w:sz w:val="22"/>
-          <w:lang w:val="sv-SE"/>
-        </w:rPr>
-        <w:t>}</w:t>
-      </w:r>
-      <w:r>
-        <w:rPr>
-          <w:rFonts w:ascii="Arial" w:hAnsi="Arial" w:cs="Arial"/>
-          <w:sz w:val="22"/>
-          <w:lang w:val="sv-SE"/>
-        </w:rPr>
-        <w:t xml:space="preserve"> </w:t>
-      </w:r>
-      <w:r>
-        <w:rPr>
-          <w:rFonts w:ascii="Arial" w:hAnsi="Arial" w:cs="Arial"/>
-          <w:sz w:val="22"/>
-          <w:lang w:val="sv-SE"/>
-        </w:rPr>
-        <w:t>jabatan</w:t>
-      </w:r>
-      <w:r>
-        <w:rPr>
-          <w:rFonts w:ascii="Arial" w:hAnsi="Arial" w:cs="Arial"/>
-          <w:sz w:val="22"/>
-          <w:lang w:val="sv-SE"/>
-        </w:rPr>
-        <w:t xml:space="preserve"> </w:t>
-      </w:r>
-      <w:r>
-        <w:rPr>
-          <w:rFonts w:ascii="Arial" w:hAnsi="Arial" w:cs="Arial"/>
-          <w:sz w:val="22"/>
-          <w:lang w:val="sv-SE"/>
-        </w:rPr>
-        <w:t>${</w:t>
-      </w:r>
-      <w:r>
-        <w:rPr>
-          <w:rFonts w:ascii="Arial" w:hAnsi="Arial" w:cs="Arial"/>
-          <w:sz w:val="22"/>
-          <w:lang w:val="sv-SE"/>
-        </w:rPr>
-        <w:t>pejabat_yang_menyerahkan</w:t>
-      </w:r>
-      <w:r>
-        <w:rPr>
-          <w:rFonts w:ascii="Arial" w:hAnsi="Arial" w:cs="Arial"/>
-          <w:sz w:val="22"/>
-          <w:lang w:val="sv-SE"/>
-        </w:rPr>
-        <w:t>_</w:t>
-      </w:r>
-      <w:r>
-        <w:rPr>
-          <w:rFonts w:ascii="Arial" w:hAnsi="Arial" w:cs="Arial"/>
-          <w:sz w:val="22"/>
-          <w:lang w:val="sv-SE"/>
-        </w:rPr>
-        <w:t>jabatan</w:t>
-      </w:r>
-      <w:r>
-        <w:rPr>
-          <w:rFonts w:ascii="Arial" w:hAnsi="Arial" w:cs="Arial"/>
-          <w:sz w:val="22"/>
-          <w:lang w:val="sv-SE"/>
-        </w:rPr>
-        <w:t>}</w:t>
-      </w:r>
-      <w:r>
-        <w:rPr>
-          <w:rFonts w:ascii="Arial" w:hAnsi="Arial" w:cs="Arial"/>
-          <w:sz w:val="22"/>
-          <w:lang w:val="sv-SE"/>
-        </w:rPr>
-        <w:t xml:space="preserve"> </w:t>
-      </w:r>
-      <w:r>
-        <w:rPr>
-          <w:rFonts w:ascii="Arial" w:hAnsi="Arial" w:cs="Arial"/>
-          <w:sz w:val="22"/>
-          <w:lang w:val="sv-SE"/>
-        </w:rPr>
-        <w:t xml:space="preserve">pada Kantor Pelayanan Utama Bea dan Cukai Tipe B Batam, </w:t>
-      </w:r>
-      <w:r>
-        <w:rPr>
-          <w:rFonts w:ascii="Arial" w:hAnsi="Arial" w:cs="Arial"/>
-          <w:sz w:val="22"/>
-          <w:lang w:val="sv-SE"/>
-        </w:rPr>
-        <w:t>${ket_ba_pemilik}</w:t>
       </w:r>
     </w:p>
     <w:p>
@@ -973,7 +941,7 @@
           <w:rFonts w:ascii="Arial" w:hAnsi="Arial" w:cs="Arial"/>
           <w:sz w:val="22"/>
         </w:rPr>
-        <w:t>saksi_pertama</w:t>
+        <w:t>pejabat_bast_2</w:t>
       </w:r>
       <w:r>
         <w:rPr>
@@ -1031,28 +999,14 @@
           <w:rFonts w:ascii="Arial" w:hAnsi="Arial" w:cs="Arial"/>
           <w:sz w:val="22"/>
         </w:rPr>
-        <w:t>saksi_pertama</w:t>
-      </w:r>
-      <w:r>
-        <w:rPr>
-          <w:rFonts w:ascii="Arial" w:hAnsi="Arial" w:cs="Arial"/>
-          <w:sz w:val="22"/>
-        </w:rPr>
-        <w:t>_</w:t>
-      </w:r>
-      <w:r>
-        <w:rPr>
-          <w:rFonts w:ascii="Arial" w:hAnsi="Arial" w:cs="Arial"/>
-          <w:sz w:val="22"/>
-        </w:rPr>
-        <w:t>pangkat</w:t>
-      </w:r>
-      <w:r>
-        <w:rPr>
-          <w:rFonts w:ascii="Arial" w:hAnsi="Arial" w:cs="Arial"/>
-          <w:sz w:val="22"/>
-        </w:rPr>
-        <w:t>}</w:t>
+        <w:t>pejabat_bast_2</w:t>
+      </w:r>
+      <w:r>
+        <w:rPr>
+          <w:rFonts w:ascii="Arial" w:hAnsi="Arial" w:cs="Arial"/>
+          <w:sz w:val="22"/>
+        </w:rPr>
+        <w:t>_pangkat}</w:t>
       </w:r>
       <w:r>
         <w:rPr>
@@ -1074,28 +1028,14 @@
           <w:rFonts w:ascii="Arial" w:hAnsi="Arial" w:cs="Arial"/>
           <w:sz w:val="22"/>
         </w:rPr>
-        <w:t>saksi_pertama</w:t>
-      </w:r>
-      <w:r>
-        <w:rPr>
-          <w:rFonts w:ascii="Arial" w:hAnsi="Arial" w:cs="Arial"/>
-          <w:sz w:val="22"/>
-        </w:rPr>
-        <w:t>_n</w:t>
-      </w:r>
-      <w:r>
-        <w:rPr>
-          <w:rFonts w:ascii="Arial" w:hAnsi="Arial" w:cs="Arial"/>
-          <w:sz w:val="22"/>
-        </w:rPr>
-        <w:t>ip</w:t>
-      </w:r>
-      <w:r>
-        <w:rPr>
-          <w:rFonts w:ascii="Arial" w:hAnsi="Arial" w:cs="Arial"/>
-          <w:sz w:val="22"/>
-        </w:rPr>
-        <w:t>}</w:t>
+        <w:t>pejabat_bast_2</w:t>
+      </w:r>
+      <w:r>
+        <w:rPr>
+          <w:rFonts w:ascii="Arial" w:hAnsi="Arial" w:cs="Arial"/>
+          <w:sz w:val="22"/>
+        </w:rPr>
+        <w:t>_nip}</w:t>
       </w:r>
     </w:p>
     <w:p>
@@ -1148,28 +1088,14 @@
           <w:rFonts w:ascii="Arial" w:hAnsi="Arial" w:cs="Arial"/>
           <w:sz w:val="22"/>
         </w:rPr>
-        <w:t>saksi_pertama</w:t>
-      </w:r>
-      <w:r>
-        <w:rPr>
-          <w:rFonts w:ascii="Arial" w:hAnsi="Arial" w:cs="Arial"/>
-          <w:sz w:val="22"/>
-        </w:rPr>
-        <w:t>_</w:t>
-      </w:r>
-      <w:r>
-        <w:rPr>
-          <w:rFonts w:ascii="Arial" w:hAnsi="Arial" w:cs="Arial"/>
-          <w:sz w:val="22"/>
-        </w:rPr>
-        <w:t>jabatan</w:t>
-      </w:r>
-      <w:r>
-        <w:rPr>
-          <w:rFonts w:ascii="Arial" w:hAnsi="Arial" w:cs="Arial"/>
-          <w:sz w:val="22"/>
-        </w:rPr>
-        <w:t>}</w:t>
+        <w:t>pejabat_bast_2</w:t>
+      </w:r>
+      <w:r>
+        <w:rPr>
+          <w:rFonts w:ascii="Arial" w:hAnsi="Arial" w:cs="Arial"/>
+          <w:sz w:val="22"/>
+        </w:rPr>
+        <w:t>_jabatan}</w:t>
       </w:r>
     </w:p>
     <w:p>
@@ -1263,7 +1189,7 @@
           <w:sz w:val="22"/>
           <w:lang w:val="sv-SE"/>
         </w:rPr>
-        <w:t>saksi_kedua</w:t>
+        <w:t>pejabat_bast_3</w:t>
       </w:r>
       <w:r>
         <w:rPr>
@@ -1340,31 +1266,15 @@
           <w:sz w:val="22"/>
           <w:lang w:val="sv-SE"/>
         </w:rPr>
-        <w:t>saksi_kedua</w:t>
-      </w:r>
-      <w:r>
-        <w:rPr>
-          <w:rFonts w:ascii="Arial" w:hAnsi="Arial" w:cs="Arial"/>
-          <w:sz w:val="22"/>
-          <w:lang w:val="sv-SE"/>
-        </w:rPr>
-        <w:t>_</w:t>
-      </w:r>
-      <w:r>
-        <w:rPr>
-          <w:rFonts w:ascii="Arial" w:hAnsi="Arial" w:cs="Arial"/>
-          <w:sz w:val="22"/>
-          <w:lang w:val="sv-SE"/>
-        </w:rPr>
-        <w:t>pangkat</w:t>
-      </w:r>
-      <w:r>
-        <w:rPr>
-          <w:rFonts w:ascii="Arial" w:hAnsi="Arial" w:cs="Arial"/>
-          <w:sz w:val="22"/>
-          <w:lang w:val="sv-SE"/>
-        </w:rPr>
-        <w:t>}</w:t>
+        <w:t>pejabat_bast_3</w:t>
+      </w:r>
+      <w:r>
+        <w:rPr>
+          <w:rFonts w:ascii="Arial" w:hAnsi="Arial" w:cs="Arial"/>
+          <w:sz w:val="22"/>
+          <w:lang w:val="sv-SE"/>
+        </w:rPr>
+        <w:t>_pangkat}</w:t>
       </w:r>
       <w:r>
         <w:rPr>
@@ -1388,31 +1298,15 @@
           <w:sz w:val="22"/>
           <w:lang w:val="sv-SE"/>
         </w:rPr>
-        <w:t>saksi_kedua</w:t>
-      </w:r>
-      <w:r>
-        <w:rPr>
-          <w:rFonts w:ascii="Arial" w:hAnsi="Arial" w:cs="Arial"/>
-          <w:sz w:val="22"/>
-          <w:lang w:val="sv-SE"/>
-        </w:rPr>
-        <w:t>_n</w:t>
-      </w:r>
-      <w:r>
-        <w:rPr>
-          <w:rFonts w:ascii="Arial" w:hAnsi="Arial" w:cs="Arial"/>
-          <w:sz w:val="22"/>
-          <w:lang w:val="sv-SE"/>
-        </w:rPr>
-        <w:t>ip</w:t>
-      </w:r>
-      <w:r>
-        <w:rPr>
-          <w:rFonts w:ascii="Arial" w:hAnsi="Arial" w:cs="Arial"/>
-          <w:sz w:val="22"/>
-          <w:lang w:val="sv-SE"/>
-        </w:rPr>
-        <w:t>}</w:t>
+        <w:t>pejabat_bast_3</w:t>
+      </w:r>
+      <w:r>
+        <w:rPr>
+          <w:rFonts w:ascii="Arial" w:hAnsi="Arial" w:cs="Arial"/>
+          <w:sz w:val="22"/>
+          <w:lang w:val="sv-SE"/>
+        </w:rPr>
+        <w:t>_nip}</w:t>
       </w:r>
     </w:p>
     <w:p>
@@ -1458,31 +1352,15 @@
           <w:sz w:val="22"/>
           <w:lang w:val="sv-SE"/>
         </w:rPr>
-        <w:t>saksi_kedua</w:t>
-      </w:r>
-      <w:r>
-        <w:rPr>
-          <w:rFonts w:ascii="Arial" w:hAnsi="Arial" w:cs="Arial"/>
-          <w:sz w:val="22"/>
-          <w:lang w:val="sv-SE"/>
-        </w:rPr>
-        <w:t>_</w:t>
-      </w:r>
-      <w:r>
-        <w:rPr>
-          <w:rFonts w:ascii="Arial" w:hAnsi="Arial" w:cs="Arial"/>
-          <w:sz w:val="22"/>
-          <w:lang w:val="sv-SE"/>
-        </w:rPr>
-        <w:t>jabatan</w:t>
-      </w:r>
-      <w:r>
-        <w:rPr>
-          <w:rFonts w:ascii="Arial" w:hAnsi="Arial" w:cs="Arial"/>
-          <w:sz w:val="22"/>
-          <w:lang w:val="sv-SE"/>
-        </w:rPr>
-        <w:t>}</w:t>
+        <w:t>pejabat_bast_3</w:t>
+      </w:r>
+      <w:r>
+        <w:rPr>
+          <w:rFonts w:ascii="Arial" w:hAnsi="Arial" w:cs="Arial"/>
+          <w:sz w:val="22"/>
+          <w:lang w:val="sv-SE"/>
+        </w:rPr>
+        <w:t>_jabatan}</w:t>
       </w:r>
     </w:p>
     <w:p>
@@ -1797,7 +1675,25 @@
                 <w:szCs w:val="21"/>
                 <w:lang w:val="sv-SE"/>
               </w:rPr>
-              <w:t>${pejabat_yang_menyerahkan_nama}</w:t>
+              <w:t>${</w:t>
+            </w:r>
+            <w:r>
+              <w:rPr>
+                <w:rFonts w:ascii="Arial" w:hAnsi="Arial" w:cs="Arial"/>
+                <w:sz w:val="21"/>
+                <w:szCs w:val="21"/>
+                <w:lang w:val="sv-SE"/>
+              </w:rPr>
+              <w:t>pejabat_bast_1</w:t>
+            </w:r>
+            <w:r>
+              <w:rPr>
+                <w:rFonts w:ascii="Arial" w:hAnsi="Arial" w:cs="Arial"/>
+                <w:sz w:val="21"/>
+                <w:szCs w:val="21"/>
+                <w:lang w:val="sv-SE"/>
+              </w:rPr>
+              <w:t>_nama}</w:t>
             </w:r>
           </w:p>
           <w:p>
@@ -1837,7 +1733,7 @@
                 <w:szCs w:val="21"/>
                 <w:lang w:val="sv-SE"/>
               </w:rPr>
-              <w:t>${pejabat_yang_menyerahkan_n</w:t>
+              <w:t>${</w:t>
             </w:r>
             <w:r>
               <w:rPr>
@@ -1846,7 +1742,7 @@
                 <w:szCs w:val="21"/>
                 <w:lang w:val="sv-SE"/>
               </w:rPr>
-              <w:t>ip</w:t>
+              <w:t>pejabat_bast_1</w:t>
             </w:r>
             <w:r>
               <w:rPr>
@@ -1855,7 +1751,7 @@
                 <w:szCs w:val="21"/>
                 <w:lang w:val="sv-SE"/>
               </w:rPr>
-              <w:t>}</w:t>
+              <w:t>_nip}</w:t>
             </w:r>
             <w:r>
               <w:rPr>
@@ -2003,7 +1899,25 @@
                 <w:szCs w:val="21"/>
                 <w:lang w:val="sv-SE"/>
               </w:rPr>
-              <w:t>${saksi_kedua_nama}</w:t>
+              <w:t>${</w:t>
+            </w:r>
+            <w:r>
+              <w:rPr>
+                <w:rFonts w:ascii="Arial" w:hAnsi="Arial" w:cs="Arial"/>
+                <w:sz w:val="21"/>
+                <w:szCs w:val="21"/>
+                <w:lang w:val="sv-SE"/>
+              </w:rPr>
+              <w:t>pejabat_bast_3</w:t>
+            </w:r>
+            <w:r>
+              <w:rPr>
+                <w:rFonts w:ascii="Arial" w:hAnsi="Arial" w:cs="Arial"/>
+                <w:sz w:val="21"/>
+                <w:szCs w:val="21"/>
+                <w:lang w:val="sv-SE"/>
+              </w:rPr>
+              <w:t>_nama}</w:t>
             </w:r>
           </w:p>
           <w:p>
@@ -2051,7 +1965,25 @@
                 <w:szCs w:val="21"/>
                 <w:lang w:val="sv-SE"/>
               </w:rPr>
-              <w:t>${saksi_kedua_nip}</w:t>
+              <w:t>${</w:t>
+            </w:r>
+            <w:r>
+              <w:rPr>
+                <w:rFonts w:ascii="Arial" w:hAnsi="Arial" w:cs="Arial"/>
+                <w:sz w:val="21"/>
+                <w:szCs w:val="21"/>
+                <w:lang w:val="sv-SE"/>
+              </w:rPr>
+              <w:t>pejabat_bast_3</w:t>
+            </w:r>
+            <w:r>
+              <w:rPr>
+                <w:rFonts w:ascii="Arial" w:hAnsi="Arial" w:cs="Arial"/>
+                <w:sz w:val="21"/>
+                <w:szCs w:val="21"/>
+                <w:lang w:val="sv-SE"/>
+              </w:rPr>
+              <w:t>_nip}</w:t>
             </w:r>
             <w:r>
               <w:rPr>
@@ -2132,7 +2064,23 @@
                 <w:sz w:val="21"/>
                 <w:szCs w:val="21"/>
               </w:rPr>
-              <w:t>${saksi_pertama_nama}</w:t>
+              <w:t>${</w:t>
+            </w:r>
+            <w:r>
+              <w:rPr>
+                <w:rFonts w:ascii="Arial" w:hAnsi="Arial" w:cs="Arial"/>
+                <w:sz w:val="21"/>
+                <w:szCs w:val="21"/>
+              </w:rPr>
+              <w:t>pejabat_bast_2</w:t>
+            </w:r>
+            <w:r>
+              <w:rPr>
+                <w:rFonts w:ascii="Arial" w:hAnsi="Arial" w:cs="Arial"/>
+                <w:sz w:val="21"/>
+                <w:szCs w:val="21"/>
+              </w:rPr>
+              <w:t>_nama}</w:t>
             </w:r>
           </w:p>
           <w:p>
@@ -2178,7 +2126,23 @@
                 <w:sz w:val="21"/>
                 <w:szCs w:val="21"/>
               </w:rPr>
-              <w:t>${saksi_pertama_nip}</w:t>
+              <w:t>${</w:t>
+            </w:r>
+            <w:r>
+              <w:rPr>
+                <w:rFonts w:ascii="Arial" w:hAnsi="Arial" w:cs="Arial"/>
+                <w:sz w:val="21"/>
+                <w:szCs w:val="21"/>
+              </w:rPr>
+              <w:t>pejabat_bast_2</w:t>
+            </w:r>
+            <w:r>
+              <w:rPr>
+                <w:rFonts w:ascii="Arial" w:hAnsi="Arial" w:cs="Arial"/>
+                <w:sz w:val="21"/>
+                <w:szCs w:val="21"/>
+              </w:rPr>
+              <w:t>_nip}</w:t>
             </w:r>
             <w:r>
               <w:rPr>

</xml_diff>